<commit_message>
Create a particle system and updated backlog
</commit_message>
<xml_diff>
--- a/Project Backlog.docx
+++ b/Project Backlog.docx
@@ -20,6 +20,8 @@
         </w:rPr>
         <w:t>Backlog</w:t>
       </w:r>
+      <w:bookmarkStart w:id="0" w:name="_GoBack"/>
+      <w:bookmarkEnd w:id="0"/>
     </w:p>
     <w:p>
       <w:pPr>
@@ -65,7 +67,67 @@
           <w:sz w:val="28"/>
           <w:szCs w:val="28"/>
         </w:rPr>
-        <w:t xml:space="preserve">Create a </w:t>
+        <w:t>Create the messy living room layout.</w:t>
+      </w:r>
+    </w:p>
+    <w:p>
+      <w:pPr>
+        <w:pStyle w:val="ListParagraph"/>
+        <w:numPr>
+          <w:ilvl w:val="0"/>
+          <w:numId w:val="1"/>
+        </w:numPr>
+        <w:rPr>
+          <w:sz w:val="28"/>
+          <w:szCs w:val="28"/>
+        </w:rPr>
+      </w:pPr>
+      <w:r>
+        <w:rPr>
+          <w:sz w:val="28"/>
+          <w:szCs w:val="28"/>
+        </w:rPr>
+        <w:t>Create objects that can be scattered around the room to hide the hidden objects.</w:t>
+      </w:r>
+    </w:p>
+    <w:p>
+      <w:pPr>
+        <w:pStyle w:val="ListParagraph"/>
+        <w:numPr>
+          <w:ilvl w:val="0"/>
+          <w:numId w:val="1"/>
+        </w:numPr>
+        <w:rPr>
+          <w:sz w:val="28"/>
+          <w:szCs w:val="28"/>
+        </w:rPr>
+      </w:pPr>
+      <w:r>
+        <w:rPr>
+          <w:sz w:val="28"/>
+          <w:szCs w:val="28"/>
+        </w:rPr>
+        <w:t>Create the main goal objects that will be ticked off on the check list</w:t>
+      </w:r>
+    </w:p>
+    <w:p>
+      <w:pPr>
+        <w:pStyle w:val="ListParagraph"/>
+        <w:numPr>
+          <w:ilvl w:val="0"/>
+          <w:numId w:val="1"/>
+        </w:numPr>
+        <w:rPr>
+          <w:sz w:val="28"/>
+          <w:szCs w:val="28"/>
+        </w:rPr>
+      </w:pPr>
+      <w:r>
+        <w:rPr>
+          <w:sz w:val="28"/>
+          <w:szCs w:val="28"/>
+        </w:rPr>
+        <w:t xml:space="preserve">Create objects that can be placed into the inventory and used in later locations, </w:t>
       </w:r>
       <w:proofErr w:type="spellStart"/>
       <w:r>
@@ -73,7 +135,7 @@
           <w:sz w:val="28"/>
           <w:szCs w:val="28"/>
         </w:rPr>
-        <w:t>tileset</w:t>
+        <w:t>i.e</w:t>
       </w:r>
       <w:proofErr w:type="spellEnd"/>
       <w:r>
@@ -81,7 +143,7 @@
           <w:sz w:val="28"/>
           <w:szCs w:val="28"/>
         </w:rPr>
-        <w:t xml:space="preserve"> for the first room, i.e. floorboards, windows, bookshelves.</w:t>
+        <w:t xml:space="preserve"> quest items.</w:t>
       </w:r>
     </w:p>
     <w:p>
@@ -101,7 +163,7 @@
           <w:sz w:val="28"/>
           <w:szCs w:val="28"/>
         </w:rPr>
-        <w:t>Create assets which will be placed in the inventory. I.e. Book, hourglass, sword, key, etc.</w:t>
+        <w:t>Create the bathroom, this includes a person who will require an item from the previous room.</w:t>
       </w:r>
     </w:p>
     <w:p>
@@ -121,7 +183,7 @@
           <w:sz w:val="28"/>
           <w:szCs w:val="28"/>
         </w:rPr>
-        <w:t>Create the first puzzle layout (slide puzzle pieces out of place)</w:t>
+        <w:t>Create a food source which acts as a power-up, i.e. green tea, bacon sandwich.</w:t>
       </w:r>
     </w:p>
     <w:p>
@@ -141,7 +203,7 @@
           <w:sz w:val="28"/>
           <w:szCs w:val="28"/>
         </w:rPr>
-        <w:t>Create a timer icon/ text box</w:t>
+        <w:t>Research point and click adventure games</w:t>
       </w:r>
     </w:p>
     <w:p>
@@ -161,7 +223,7 @@
           <w:sz w:val="28"/>
           <w:szCs w:val="28"/>
         </w:rPr>
-        <w:t>Create a hint button</w:t>
+        <w:t>Research possible ways to nullify a hangover</w:t>
       </w:r>
     </w:p>
     <w:p>
@@ -181,7 +243,7 @@
           <w:sz w:val="28"/>
           <w:szCs w:val="28"/>
         </w:rPr>
-        <w:t>Create a map button</w:t>
+        <w:t>Create buttons which can navigate the player to the next room</w:t>
       </w:r>
     </w:p>
     <w:p>
@@ -201,7 +263,7 @@
           <w:sz w:val="28"/>
           <w:szCs w:val="28"/>
         </w:rPr>
-        <w:t>Create the interface for the map (on a phone)</w:t>
+        <w:t>Create main menu artwork</w:t>
       </w:r>
     </w:p>
     <w:p>
@@ -221,7 +283,7 @@
           <w:sz w:val="28"/>
           <w:szCs w:val="28"/>
         </w:rPr>
-        <w:t>Create the player character</w:t>
+        <w:t>Create inventory slot artwork 256x256 size.</w:t>
       </w:r>
     </w:p>
     <w:p>
@@ -241,7 +303,7 @@
           <w:sz w:val="28"/>
           <w:szCs w:val="28"/>
         </w:rPr>
-        <w:t>Animate the player character</w:t>
+        <w:t>Create objects which feel out of place within a bathroom, i.e. a kitchen knife</w:t>
       </w:r>
     </w:p>
     <w:p>
@@ -261,47 +323,7 @@
           <w:sz w:val="28"/>
           <w:szCs w:val="28"/>
         </w:rPr>
-        <w:t>Create different door designs</w:t>
-      </w:r>
-    </w:p>
-    <w:p>
-      <w:pPr>
-        <w:pStyle w:val="ListParagraph"/>
-        <w:numPr>
-          <w:ilvl w:val="0"/>
-          <w:numId w:val="1"/>
-        </w:numPr>
-        <w:rPr>
-          <w:sz w:val="28"/>
-          <w:szCs w:val="28"/>
-        </w:rPr>
-      </w:pPr>
-      <w:r>
-        <w:rPr>
-          <w:sz w:val="28"/>
-          <w:szCs w:val="28"/>
-        </w:rPr>
-        <w:t>Design the inventory border</w:t>
-      </w:r>
-    </w:p>
-    <w:p>
-      <w:pPr>
-        <w:pStyle w:val="ListParagraph"/>
-        <w:numPr>
-          <w:ilvl w:val="0"/>
-          <w:numId w:val="1"/>
-        </w:numPr>
-        <w:rPr>
-          <w:sz w:val="28"/>
-          <w:szCs w:val="28"/>
-        </w:rPr>
-      </w:pPr>
-      <w:r>
-        <w:rPr>
-          <w:sz w:val="28"/>
-          <w:szCs w:val="28"/>
-        </w:rPr>
-        <w:t>Design text boxes which will show up for hints, wrong answers etc.</w:t>
+        <w:t>Create objects that feel out of place within a lounge, i.e. plunger.</w:t>
       </w:r>
     </w:p>
     <w:p>
@@ -326,169 +348,167 @@
         <w:pStyle w:val="ListParagraph"/>
         <w:numPr>
           <w:ilvl w:val="0"/>
-          <w:numId w:val="2"/>
-        </w:numPr>
-        <w:rPr>
-          <w:sz w:val="28"/>
-          <w:szCs w:val="28"/>
-        </w:rPr>
-      </w:pPr>
-      <w:r>
-        <w:rPr>
-          <w:sz w:val="28"/>
-          <w:szCs w:val="28"/>
-        </w:rPr>
-        <w:t>Create a functioning code which allows the player character to go to the location the player has clicked to.</w:t>
-      </w:r>
-    </w:p>
-    <w:p>
-      <w:pPr>
-        <w:pStyle w:val="ListParagraph"/>
-        <w:numPr>
-          <w:ilvl w:val="0"/>
-          <w:numId w:val="2"/>
-        </w:numPr>
-        <w:rPr>
-          <w:sz w:val="28"/>
-          <w:szCs w:val="28"/>
-        </w:rPr>
-      </w:pPr>
-      <w:r>
-        <w:rPr>
-          <w:sz w:val="28"/>
-          <w:szCs w:val="28"/>
-        </w:rPr>
-        <w:t>Create a functioning code</w:t>
-      </w:r>
-      <w:r>
-        <w:rPr>
-          <w:sz w:val="28"/>
-          <w:szCs w:val="28"/>
-        </w:rPr>
-        <w:t xml:space="preserve"> which brings up the map once a player has clicked on that text box on screen.</w:t>
-      </w:r>
-    </w:p>
-    <w:p>
-      <w:pPr>
-        <w:pStyle w:val="ListParagraph"/>
-        <w:numPr>
-          <w:ilvl w:val="0"/>
-          <w:numId w:val="2"/>
-        </w:numPr>
-        <w:rPr>
-          <w:sz w:val="28"/>
-          <w:szCs w:val="28"/>
-        </w:rPr>
-      </w:pPr>
-      <w:r>
-        <w:rPr>
-          <w:sz w:val="28"/>
-          <w:szCs w:val="28"/>
-        </w:rPr>
-        <w:t>Create a functioning code</w:t>
-      </w:r>
-      <w:r>
-        <w:rPr>
-          <w:sz w:val="28"/>
-          <w:szCs w:val="28"/>
-        </w:rPr>
-        <w:t xml:space="preserve"> which allows the player to keep an item rather than destroy it and place it in the inventory.</w:t>
-      </w:r>
-    </w:p>
-    <w:p>
-      <w:pPr>
-        <w:pStyle w:val="ListParagraph"/>
-        <w:numPr>
-          <w:ilvl w:val="0"/>
-          <w:numId w:val="2"/>
-        </w:numPr>
-        <w:rPr>
-          <w:sz w:val="28"/>
-          <w:szCs w:val="28"/>
-        </w:rPr>
-      </w:pPr>
-      <w:r>
-        <w:rPr>
-          <w:sz w:val="28"/>
-          <w:szCs w:val="28"/>
-        </w:rPr>
-        <w:t>Create a functioning code</w:t>
-      </w:r>
-      <w:r>
-        <w:rPr>
-          <w:sz w:val="28"/>
-          <w:szCs w:val="28"/>
-        </w:rPr>
-        <w:t xml:space="preserve"> which plays sound effects continuously/ momentarily (walking sound e</w:t>
-      </w:r>
-      <w:r>
-        <w:rPr>
-          <w:sz w:val="28"/>
-          <w:szCs w:val="28"/>
-        </w:rPr>
-        <w:t>ffect every time the player character moves or when the character picks up a book, play the book sound effect)</w:t>
-      </w:r>
-    </w:p>
-    <w:p>
-      <w:pPr>
-        <w:pStyle w:val="ListParagraph"/>
-        <w:numPr>
-          <w:ilvl w:val="0"/>
-          <w:numId w:val="2"/>
-        </w:numPr>
-        <w:rPr>
-          <w:sz w:val="28"/>
-          <w:szCs w:val="28"/>
-        </w:rPr>
-      </w:pPr>
-      <w:r>
-        <w:rPr>
-          <w:sz w:val="28"/>
-          <w:szCs w:val="28"/>
-        </w:rPr>
-        <w:t>Create a functioning code</w:t>
-      </w:r>
-      <w:r>
-        <w:rPr>
-          <w:sz w:val="28"/>
-          <w:szCs w:val="28"/>
-        </w:rPr>
-        <w:t xml:space="preserve"> which destroys objects completely</w:t>
-      </w:r>
-    </w:p>
-    <w:p>
-      <w:pPr>
-        <w:pStyle w:val="ListParagraph"/>
-        <w:numPr>
-          <w:ilvl w:val="0"/>
-          <w:numId w:val="2"/>
-        </w:numPr>
-        <w:rPr>
-          <w:sz w:val="28"/>
-          <w:szCs w:val="28"/>
-        </w:rPr>
-      </w:pPr>
-      <w:r>
-        <w:rPr>
-          <w:sz w:val="28"/>
-          <w:szCs w:val="28"/>
-        </w:rPr>
-        <w:t>Create a functioning code</w:t>
-      </w:r>
-      <w:r>
-        <w:rPr>
-          <w:sz w:val="28"/>
-          <w:szCs w:val="28"/>
-        </w:rPr>
-        <w:t xml:space="preserve"> which has a time based scenario and once time is up, bring up a new scene which tells the player they’ve failed the task.</w:t>
-      </w:r>
-    </w:p>
-    <w:p>
-      <w:pPr>
-        <w:pStyle w:val="ListParagraph"/>
-        <w:numPr>
-          <w:ilvl w:val="0"/>
-          <w:numId w:val="2"/>
+          <w:numId w:val="4"/>
+        </w:numPr>
+        <w:rPr>
+          <w:sz w:val="28"/>
+          <w:szCs w:val="28"/>
+        </w:rPr>
+      </w:pPr>
+      <w:r>
+        <w:rPr>
+          <w:sz w:val="28"/>
+          <w:szCs w:val="28"/>
+        </w:rPr>
+        <w:t>Create an on-click script which destroys items</w:t>
+      </w:r>
+    </w:p>
+    <w:p>
+      <w:pPr>
+        <w:pStyle w:val="ListParagraph"/>
+        <w:numPr>
+          <w:ilvl w:val="0"/>
+          <w:numId w:val="4"/>
+        </w:numPr>
+        <w:rPr>
+          <w:sz w:val="28"/>
+          <w:szCs w:val="28"/>
+        </w:rPr>
+      </w:pPr>
+      <w:r>
+        <w:rPr>
+          <w:sz w:val="28"/>
+          <w:szCs w:val="28"/>
+        </w:rPr>
+        <w:t>Create an inventory system that allows quest items to be placed in and used later on</w:t>
+      </w:r>
+    </w:p>
+    <w:p>
+      <w:pPr>
+        <w:pStyle w:val="ListParagraph"/>
+        <w:numPr>
+          <w:ilvl w:val="0"/>
+          <w:numId w:val="4"/>
+        </w:numPr>
+        <w:rPr>
+          <w:sz w:val="28"/>
+          <w:szCs w:val="28"/>
+        </w:rPr>
+      </w:pPr>
+      <w:r>
+        <w:rPr>
+          <w:sz w:val="28"/>
+          <w:szCs w:val="28"/>
+        </w:rPr>
+        <w:t>Create a particle system that hints the player that an item is there</w:t>
+      </w:r>
+    </w:p>
+    <w:p>
+      <w:pPr>
+        <w:pStyle w:val="ListParagraph"/>
+        <w:numPr>
+          <w:ilvl w:val="0"/>
+          <w:numId w:val="4"/>
+        </w:numPr>
+        <w:rPr>
+          <w:sz w:val="28"/>
+          <w:szCs w:val="28"/>
+        </w:rPr>
+      </w:pPr>
+      <w:r>
+        <w:rPr>
+          <w:sz w:val="28"/>
+          <w:szCs w:val="28"/>
+        </w:rPr>
+        <w:t>Create a set active(true/false) script that allows items to disappear but still be stored in system memory</w:t>
+      </w:r>
+    </w:p>
+    <w:p>
+      <w:pPr>
+        <w:pStyle w:val="ListParagraph"/>
+        <w:numPr>
+          <w:ilvl w:val="0"/>
+          <w:numId w:val="4"/>
+        </w:numPr>
+        <w:rPr>
+          <w:sz w:val="28"/>
+          <w:szCs w:val="28"/>
+        </w:rPr>
+      </w:pPr>
+      <w:r>
+        <w:rPr>
+          <w:sz w:val="28"/>
+          <w:szCs w:val="28"/>
+        </w:rPr>
+        <w:t>Create a GUI system for the inventory</w:t>
+      </w:r>
+    </w:p>
+    <w:p>
+      <w:pPr>
+        <w:pStyle w:val="ListParagraph"/>
+        <w:numPr>
+          <w:ilvl w:val="0"/>
+          <w:numId w:val="4"/>
+        </w:numPr>
+        <w:rPr>
+          <w:sz w:val="28"/>
+          <w:szCs w:val="28"/>
+        </w:rPr>
+      </w:pPr>
+      <w:r>
+        <w:rPr>
+          <w:sz w:val="28"/>
+          <w:szCs w:val="28"/>
+        </w:rPr>
+        <w:t>Allow objects to interact with each other, i.e. medicine reacts with ill friend.</w:t>
+      </w:r>
+    </w:p>
+    <w:p>
+      <w:pPr>
+        <w:pStyle w:val="ListParagraph"/>
+        <w:numPr>
+          <w:ilvl w:val="0"/>
+          <w:numId w:val="4"/>
+        </w:numPr>
+        <w:rPr>
+          <w:sz w:val="28"/>
+          <w:szCs w:val="28"/>
+        </w:rPr>
+      </w:pPr>
+      <w:r>
+        <w:rPr>
+          <w:sz w:val="28"/>
+          <w:szCs w:val="28"/>
+        </w:rPr>
+        <w:t>Script sound effects to randomly play for ambience.</w:t>
+      </w:r>
+    </w:p>
+    <w:p>
+      <w:pPr>
+        <w:pStyle w:val="ListParagraph"/>
+        <w:numPr>
+          <w:ilvl w:val="0"/>
+          <w:numId w:val="4"/>
+        </w:numPr>
+        <w:rPr>
+          <w:sz w:val="28"/>
+          <w:szCs w:val="28"/>
+        </w:rPr>
+      </w:pPr>
+      <w:r>
+        <w:rPr>
+          <w:sz w:val="28"/>
+          <w:szCs w:val="28"/>
+        </w:rPr>
+        <w:t>Create an invisible timer for power-ups to decay</w:t>
+      </w:r>
+    </w:p>
+    <w:p>
+      <w:pPr>
+        <w:pStyle w:val="ListParagraph"/>
+        <w:numPr>
+          <w:ilvl w:val="0"/>
+          <w:numId w:val="4"/>
         </w:numPr>
         <w:rPr>
           <w:sz w:val="28"/>
@@ -501,14 +521,7 @@
           <w:szCs w:val="28"/>
         </w:rPr>
         <w:lastRenderedPageBreak/>
-        <w:t>Create a functioning code</w:t>
-      </w:r>
-      <w:r>
-        <w:rPr>
-          <w:sz w:val="28"/>
-          <w:szCs w:val="28"/>
-        </w:rPr>
-        <w:t xml:space="preserve"> which lets items respond with other objects </w:t>
+        <w:t xml:space="preserve">Create a drag </w:t>
       </w:r>
       <w:proofErr w:type="spellStart"/>
       <w:r>
@@ -516,7 +529,7 @@
           <w:sz w:val="28"/>
           <w:szCs w:val="28"/>
         </w:rPr>
-        <w:t>i.e</w:t>
+        <w:t>n</w:t>
       </w:r>
       <w:proofErr w:type="spellEnd"/>
       <w:r>
@@ -524,34 +537,27 @@
           <w:sz w:val="28"/>
           <w:szCs w:val="28"/>
         </w:rPr>
-        <w:t xml:space="preserve"> door with key.</w:t>
-      </w:r>
-    </w:p>
-    <w:p>
-      <w:pPr>
-        <w:pStyle w:val="ListParagraph"/>
-        <w:numPr>
-          <w:ilvl w:val="0"/>
-          <w:numId w:val="2"/>
-        </w:numPr>
-        <w:rPr>
-          <w:sz w:val="28"/>
-          <w:szCs w:val="28"/>
-        </w:rPr>
-      </w:pPr>
-      <w:r>
-        <w:rPr>
-          <w:sz w:val="28"/>
-          <w:szCs w:val="28"/>
-        </w:rPr>
-        <w:t>Create a functioning code</w:t>
-      </w:r>
-      <w:r>
-        <w:rPr>
-          <w:sz w:val="28"/>
-          <w:szCs w:val="28"/>
-        </w:rPr>
-        <w:t xml:space="preserve"> which allows the player to go into another room (new scene load).</w:t>
+        <w:t xml:space="preserve"> drop item mechanic</w:t>
+      </w:r>
+    </w:p>
+    <w:p>
+      <w:pPr>
+        <w:pStyle w:val="ListParagraph"/>
+        <w:numPr>
+          <w:ilvl w:val="0"/>
+          <w:numId w:val="4"/>
+        </w:numPr>
+        <w:rPr>
+          <w:sz w:val="28"/>
+          <w:szCs w:val="28"/>
+        </w:rPr>
+      </w:pPr>
+      <w:r>
+        <w:rPr>
+          <w:sz w:val="28"/>
+          <w:szCs w:val="28"/>
+        </w:rPr>
+        <w:t>Allow the player to navigate between rooms</w:t>
       </w:r>
     </w:p>
     <w:p>
@@ -590,7 +596,7 @@
           <w:sz w:val="28"/>
           <w:szCs w:val="28"/>
         </w:rPr>
-        <w:t>Create a paper sound effect</w:t>
+        <w:t>Create a click sound effect</w:t>
       </w:r>
     </w:p>
     <w:p>
@@ -610,7 +616,7 @@
           <w:sz w:val="28"/>
           <w:szCs w:val="28"/>
         </w:rPr>
-        <w:t>Create a walking sound effect</w:t>
+        <w:t>Create a sparkle sound effect</w:t>
       </w:r>
     </w:p>
     <w:p>
@@ -630,7 +636,7 @@
           <w:sz w:val="28"/>
           <w:szCs w:val="28"/>
         </w:rPr>
-        <w:t>Create a timer sound effect</w:t>
+        <w:t>Create a clock ticking sound effect</w:t>
       </w:r>
     </w:p>
     <w:p>
@@ -650,7 +656,27 @@
           <w:sz w:val="28"/>
           <w:szCs w:val="28"/>
         </w:rPr>
-        <w:t xml:space="preserve">Create ambience (wind blowing, antique clock ticking, creaking </w:t>
+        <w:t>Create a water drip sound effect</w:t>
+      </w:r>
+    </w:p>
+    <w:p>
+      <w:pPr>
+        <w:pStyle w:val="ListParagraph"/>
+        <w:numPr>
+          <w:ilvl w:val="0"/>
+          <w:numId w:val="3"/>
+        </w:numPr>
+        <w:rPr>
+          <w:sz w:val="28"/>
+          <w:szCs w:val="28"/>
+        </w:rPr>
+      </w:pPr>
+      <w:r>
+        <w:rPr>
+          <w:sz w:val="28"/>
+          <w:szCs w:val="28"/>
+        </w:rPr>
+        <w:t xml:space="preserve">Create a </w:t>
       </w:r>
       <w:proofErr w:type="spellStart"/>
       <w:r>
@@ -658,7 +684,7 @@
           <w:sz w:val="28"/>
           <w:szCs w:val="28"/>
         </w:rPr>
-        <w:t>etc</w:t>
+        <w:t>got</w:t>
       </w:r>
       <w:proofErr w:type="spellEnd"/>
       <w:r>
@@ -666,182 +692,16 @@
           <w:sz w:val="28"/>
           <w:szCs w:val="28"/>
         </w:rPr>
-        <w:t>)</w:t>
-      </w:r>
-    </w:p>
-    <w:p>
-      <w:pPr>
-        <w:pStyle w:val="ListParagraph"/>
-        <w:numPr>
-          <w:ilvl w:val="0"/>
-          <w:numId w:val="3"/>
-        </w:numPr>
-        <w:rPr>
-          <w:sz w:val="28"/>
-          <w:szCs w:val="28"/>
-        </w:rPr>
-      </w:pPr>
-      <w:r>
-        <w:rPr>
-          <w:sz w:val="28"/>
-          <w:szCs w:val="28"/>
-        </w:rPr>
-        <w:t>Create a completion sound effect</w:t>
-      </w:r>
-    </w:p>
-    <w:p>
-      <w:pPr>
-        <w:pStyle w:val="ListParagraph"/>
-        <w:numPr>
-          <w:ilvl w:val="0"/>
-          <w:numId w:val="3"/>
-        </w:numPr>
-        <w:rPr>
-          <w:sz w:val="28"/>
-          <w:szCs w:val="28"/>
-        </w:rPr>
-      </w:pPr>
-      <w:r>
-        <w:rPr>
-          <w:sz w:val="28"/>
-          <w:szCs w:val="28"/>
-        </w:rPr>
-        <w:t>Create a failure sound effect</w:t>
-      </w:r>
-    </w:p>
-    <w:p>
-      <w:pPr>
-        <w:pStyle w:val="ListParagraph"/>
-        <w:numPr>
-          <w:ilvl w:val="0"/>
-          <w:numId w:val="3"/>
-        </w:numPr>
-        <w:rPr>
-          <w:sz w:val="28"/>
-          <w:szCs w:val="28"/>
-        </w:rPr>
-      </w:pPr>
-      <w:r>
-        <w:rPr>
-          <w:sz w:val="28"/>
-          <w:szCs w:val="28"/>
-        </w:rPr>
-        <w:t xml:space="preserve">Create a button press sound effect (sound to allow the player to know they’ve opened the map </w:t>
-      </w:r>
-      <w:proofErr w:type="spellStart"/>
-      <w:r>
-        <w:rPr>
-          <w:sz w:val="28"/>
-          <w:szCs w:val="28"/>
-        </w:rPr>
-        <w:t>etc</w:t>
-      </w:r>
-      <w:proofErr w:type="spellEnd"/>
-      <w:r>
-        <w:rPr>
-          <w:sz w:val="28"/>
-          <w:szCs w:val="28"/>
-        </w:rPr>
-        <w:t>)</w:t>
-      </w:r>
-    </w:p>
-    <w:p>
-      <w:pPr>
-        <w:pStyle w:val="ListParagraph"/>
-        <w:numPr>
-          <w:ilvl w:val="0"/>
-          <w:numId w:val="3"/>
-        </w:numPr>
-        <w:rPr>
-          <w:sz w:val="28"/>
-          <w:szCs w:val="28"/>
-        </w:rPr>
-      </w:pPr>
-      <w:r>
-        <w:rPr>
-          <w:sz w:val="28"/>
-          <w:szCs w:val="28"/>
-        </w:rPr>
-        <w:t>Create a door opening sound effect</w:t>
-      </w:r>
-    </w:p>
-    <w:p>
-      <w:pPr>
-        <w:pStyle w:val="ListParagraph"/>
-        <w:numPr>
-          <w:ilvl w:val="0"/>
-          <w:numId w:val="3"/>
-        </w:numPr>
-        <w:rPr>
-          <w:sz w:val="28"/>
-          <w:szCs w:val="28"/>
-        </w:rPr>
-      </w:pPr>
-      <w:r>
-        <w:rPr>
-          <w:sz w:val="28"/>
-          <w:szCs w:val="28"/>
-        </w:rPr>
-        <w:t>Create a sliding sound effect for the first puzzle</w:t>
-      </w:r>
-    </w:p>
-    <w:p>
-      <w:pPr>
-        <w:pStyle w:val="ListParagraph"/>
-        <w:numPr>
-          <w:ilvl w:val="0"/>
-          <w:numId w:val="3"/>
-        </w:numPr>
-        <w:rPr>
-          <w:sz w:val="28"/>
-          <w:szCs w:val="28"/>
-        </w:rPr>
-      </w:pPr>
-      <w:r>
-        <w:rPr>
-          <w:sz w:val="28"/>
-          <w:szCs w:val="28"/>
-        </w:rPr>
-        <w:t>Create a chest opening sound effect</w:t>
-      </w:r>
-    </w:p>
-    <w:p>
-      <w:pPr>
-        <w:pStyle w:val="ListParagraph"/>
-        <w:numPr>
-          <w:ilvl w:val="0"/>
-          <w:numId w:val="3"/>
-        </w:numPr>
-        <w:rPr>
-          <w:sz w:val="28"/>
-          <w:szCs w:val="28"/>
-        </w:rPr>
-      </w:pPr>
-      <w:r>
-        <w:rPr>
-          <w:sz w:val="28"/>
-          <w:szCs w:val="28"/>
-        </w:rPr>
-        <w:t>Create a destroying sound effect (</w:t>
-      </w:r>
-      <w:proofErr w:type="spellStart"/>
-      <w:r>
-        <w:rPr>
-          <w:sz w:val="28"/>
-          <w:szCs w:val="28"/>
-        </w:rPr>
-        <w:t>i.e</w:t>
-      </w:r>
-      <w:proofErr w:type="spellEnd"/>
-      <w:r>
-        <w:rPr>
-          <w:sz w:val="28"/>
-          <w:szCs w:val="28"/>
-        </w:rPr>
-        <w:t xml:space="preserve"> bookcase exploding)</w:t>
-      </w:r>
-      <w:bookmarkStart w:id="0" w:name="_GoBack"/>
-      <w:bookmarkEnd w:id="0"/>
+        <w:t xml:space="preserve"> item sound effect so the player knows the item is important.</w:t>
+      </w:r>
+    </w:p>
+    <w:p>
+      <w:pPr>
+        <w:rPr>
+          <w:sz w:val="28"/>
+          <w:szCs w:val="28"/>
+        </w:rPr>
+      </w:pPr>
     </w:p>
     <w:p>
       <w:pPr>
@@ -930,6 +790,14 @@
     <w:r>
       <w:ptab w:relativeTo="margin" w:alignment="right" w:leader="none"/>
     </w:r>
+    <w:r>
+      <w:t xml:space="preserve">Tom </w:t>
+    </w:r>
+    <w:proofErr w:type="spellStart"/>
+    <w:r>
+      <w:t>Wenman</w:t>
+    </w:r>
+    <w:proofErr w:type="spellEnd"/>
   </w:p>
 </w:hdr>
 </file>
@@ -1163,6 +1031,119 @@
     </w:lvl>
   </w:abstractNum>
   <w:abstractNum w:abstractNumId="2" w15:restartNumberingAfterBreak="0">
+    <w:nsid w:val="42475D57"/>
+    <w:multiLevelType w:val="hybridMultilevel"/>
+    <w:tmpl w:val="1ADA89B4"/>
+    <w:lvl w:ilvl="0" w:tplc="08090001">
+      <w:start w:val="1"/>
+      <w:numFmt w:val="bullet"/>
+      <w:lvlText w:val=""/>
+      <w:lvlJc w:val="left"/>
+      <w:pPr>
+        <w:ind w:left="720" w:hanging="360"/>
+      </w:pPr>
+      <w:rPr>
+        <w:rFonts w:ascii="Symbol" w:hAnsi="Symbol" w:hint="default"/>
+      </w:rPr>
+    </w:lvl>
+    <w:lvl w:ilvl="1" w:tplc="08090003" w:tentative="1">
+      <w:start w:val="1"/>
+      <w:numFmt w:val="bullet"/>
+      <w:lvlText w:val="o"/>
+      <w:lvlJc w:val="left"/>
+      <w:pPr>
+        <w:ind w:left="1440" w:hanging="360"/>
+      </w:pPr>
+      <w:rPr>
+        <w:rFonts w:ascii="Courier New" w:hAnsi="Courier New" w:cs="Courier New" w:hint="default"/>
+      </w:rPr>
+    </w:lvl>
+    <w:lvl w:ilvl="2" w:tplc="08090005" w:tentative="1">
+      <w:start w:val="1"/>
+      <w:numFmt w:val="bullet"/>
+      <w:lvlText w:val=""/>
+      <w:lvlJc w:val="left"/>
+      <w:pPr>
+        <w:ind w:left="2160" w:hanging="360"/>
+      </w:pPr>
+      <w:rPr>
+        <w:rFonts w:ascii="Wingdings" w:hAnsi="Wingdings" w:hint="default"/>
+      </w:rPr>
+    </w:lvl>
+    <w:lvl w:ilvl="3" w:tplc="08090001" w:tentative="1">
+      <w:start w:val="1"/>
+      <w:numFmt w:val="bullet"/>
+      <w:lvlText w:val=""/>
+      <w:lvlJc w:val="left"/>
+      <w:pPr>
+        <w:ind w:left="2880" w:hanging="360"/>
+      </w:pPr>
+      <w:rPr>
+        <w:rFonts w:ascii="Symbol" w:hAnsi="Symbol" w:hint="default"/>
+      </w:rPr>
+    </w:lvl>
+    <w:lvl w:ilvl="4" w:tplc="08090003" w:tentative="1">
+      <w:start w:val="1"/>
+      <w:numFmt w:val="bullet"/>
+      <w:lvlText w:val="o"/>
+      <w:lvlJc w:val="left"/>
+      <w:pPr>
+        <w:ind w:left="3600" w:hanging="360"/>
+      </w:pPr>
+      <w:rPr>
+        <w:rFonts w:ascii="Courier New" w:hAnsi="Courier New" w:cs="Courier New" w:hint="default"/>
+      </w:rPr>
+    </w:lvl>
+    <w:lvl w:ilvl="5" w:tplc="08090005" w:tentative="1">
+      <w:start w:val="1"/>
+      <w:numFmt w:val="bullet"/>
+      <w:lvlText w:val=""/>
+      <w:lvlJc w:val="left"/>
+      <w:pPr>
+        <w:ind w:left="4320" w:hanging="360"/>
+      </w:pPr>
+      <w:rPr>
+        <w:rFonts w:ascii="Wingdings" w:hAnsi="Wingdings" w:hint="default"/>
+      </w:rPr>
+    </w:lvl>
+    <w:lvl w:ilvl="6" w:tplc="08090001" w:tentative="1">
+      <w:start w:val="1"/>
+      <w:numFmt w:val="bullet"/>
+      <w:lvlText w:val=""/>
+      <w:lvlJc w:val="left"/>
+      <w:pPr>
+        <w:ind w:left="5040" w:hanging="360"/>
+      </w:pPr>
+      <w:rPr>
+        <w:rFonts w:ascii="Symbol" w:hAnsi="Symbol" w:hint="default"/>
+      </w:rPr>
+    </w:lvl>
+    <w:lvl w:ilvl="7" w:tplc="08090003" w:tentative="1">
+      <w:start w:val="1"/>
+      <w:numFmt w:val="bullet"/>
+      <w:lvlText w:val="o"/>
+      <w:lvlJc w:val="left"/>
+      <w:pPr>
+        <w:ind w:left="5760" w:hanging="360"/>
+      </w:pPr>
+      <w:rPr>
+        <w:rFonts w:ascii="Courier New" w:hAnsi="Courier New" w:cs="Courier New" w:hint="default"/>
+      </w:rPr>
+    </w:lvl>
+    <w:lvl w:ilvl="8" w:tplc="08090005" w:tentative="1">
+      <w:start w:val="1"/>
+      <w:numFmt w:val="bullet"/>
+      <w:lvlText w:val=""/>
+      <w:lvlJc w:val="left"/>
+      <w:pPr>
+        <w:ind w:left="6480" w:hanging="360"/>
+      </w:pPr>
+      <w:rPr>
+        <w:rFonts w:ascii="Wingdings" w:hAnsi="Wingdings" w:hint="default"/>
+      </w:rPr>
+    </w:lvl>
+  </w:abstractNum>
+  <w:abstractNum w:abstractNumId="3" w15:restartNumberingAfterBreak="0">
     <w:nsid w:val="63D53443"/>
     <w:multiLevelType w:val="hybridMultilevel"/>
     <w:tmpl w:val="64D26010"/>
@@ -1279,10 +1260,13 @@
     <w:abstractNumId w:val="0"/>
   </w:num>
   <w:num w:numId="2">
-    <w:abstractNumId w:val="2"/>
+    <w:abstractNumId w:val="3"/>
   </w:num>
   <w:num w:numId="3">
     <w:abstractNumId w:val="1"/>
+  </w:num>
+  <w:num w:numId="4">
+    <w:abstractNumId w:val="2"/>
   </w:num>
 </w:numbering>
 </file>
@@ -1410,6 +1394,7 @@
     <w:lsdException w:name="HTML Sample" w:semiHidden="1" w:unhideWhenUsed="1"/>
     <w:lsdException w:name="HTML Typewriter" w:semiHidden="1" w:unhideWhenUsed="1"/>
     <w:lsdException w:name="HTML Variable" w:semiHidden="1" w:unhideWhenUsed="1"/>
+    <w:lsdException w:name="Normal Table" w:semiHidden="1" w:unhideWhenUsed="1"/>
     <w:lsdException w:name="annotation subject" w:semiHidden="1" w:unhideWhenUsed="1"/>
     <w:lsdException w:name="No List" w:semiHidden="1" w:unhideWhenUsed="1"/>
     <w:lsdException w:name="Outline List 1" w:semiHidden="1" w:unhideWhenUsed="1"/>
@@ -1456,8 +1441,10 @@
     <w:lsdException w:name="Table Subtle 2" w:semiHidden="1" w:unhideWhenUsed="1"/>
     <w:lsdException w:name="Table Web 1" w:semiHidden="1" w:unhideWhenUsed="1"/>
     <w:lsdException w:name="Table Web 2" w:semiHidden="1" w:unhideWhenUsed="1"/>
+    <w:lsdException w:name="Table Web 3" w:semiHidden="1" w:unhideWhenUsed="1"/>
     <w:lsdException w:name="Balloon Text" w:semiHidden="1" w:unhideWhenUsed="1"/>
     <w:lsdException w:name="Table Grid" w:uiPriority="39"/>
+    <w:lsdException w:name="Table Theme" w:semiHidden="1" w:unhideWhenUsed="1"/>
     <w:lsdException w:name="Placeholder Text" w:semiHidden="1"/>
     <w:lsdException w:name="No Spacing" w:uiPriority="1" w:qFormat="1"/>
     <w:lsdException w:name="Light Shading" w:uiPriority="60"/>

</xml_diff>